<commit_message>
Template change for amended.
</commit_message>
<xml_diff>
--- a/resources/Templates/No_Jail_Plea_Final_Judgment_Template.docx
+++ b/resources/Templates/No_Jail_Plea_Final_Judgment_Template.docx
@@ -1285,8 +1285,6 @@
         </w:rPr>
         <w:t xml:space="preserve"> %}.</w:t>
       </w:r>
-      <w:bookmarkStart w:id="0" w:name="_GoBack"/>
-      <w:bookmarkEnd w:id="0"/>
     </w:p>
     <w:p>
       <w:pPr>
@@ -1465,6 +1463,8 @@
         </w:rPr>
         <w:t xml:space="preserve"> {% endif %}</w:t>
       </w:r>
+      <w:bookmarkStart w:id="0" w:name="_GoBack"/>
+      <w:bookmarkEnd w:id="0"/>
     </w:p>
     <w:p>
       <w:pPr>

</xml_diff>